<commit_message>
typos and format fixes
</commit_message>
<xml_diff>
--- a/thesis/title.docx
+++ b/thesis/title.docx
@@ -604,11 +604,9 @@
               <w:right w:val="single" w:sz="4" w:space="0" w:color="000000"/>
             </w:tcBorders>
             <w:shd w:val="clear" w:color="auto" w:fill="D9D9D9"/>
-            <w:vAlign w:val="center"/>
           </w:tcPr>
           <w:p>
             <w:pPr>
-              <w:jc w:val="center"/>
               <w:rPr>
                 <w:rFonts w:ascii="Times New Roman" w:hAnsi="Times New Roman" w:cs="Times New Roman"/>
                 <w:b/>
@@ -1240,20 +1238,17 @@
               <w:right w:val="single" w:sz="4" w:space="0" w:color="000000"/>
             </w:tcBorders>
             <w:shd w:val="clear" w:color="auto" w:fill="D9D9D9"/>
-            <w:vAlign w:val="center"/>
           </w:tcPr>
           <w:p>
             <w:pPr>
-              <w:jc w:val="center"/>
-              <w:rPr>
-                <w:rFonts w:ascii="Times New Roman" w:hAnsi="Times New Roman" w:cs="Times New Roman"/>
-                <w:b/>
-                <w:bCs/>
-                <w:iCs/>
-                <w:color w:val="000000" w:themeColor="text1"/>
-                <w:sz w:val="28"/>
-                <w:szCs w:val="28"/>
-                <w:lang w:val="en-US"/>
+              <w:rPr>
+                <w:rFonts w:ascii="Times New Roman" w:hAnsi="Times New Roman" w:cs="Times New Roman"/>
+                <w:b/>
+                <w:bCs/>
+                <w:iCs/>
+                <w:color w:val="000000" w:themeColor="text1"/>
+                <w:sz w:val="28"/>
+                <w:szCs w:val="28"/>
               </w:rPr>
             </w:pPr>
             <w:r>
@@ -1277,7 +1272,6 @@
                 <w:color w:val="000000" w:themeColor="text1"/>
                 <w:sz w:val="28"/>
                 <w:szCs w:val="28"/>
-                <w:lang w:val="en-US"/>
               </w:rPr>
               <w:t xml:space="preserve"> </w:t>
             </w:r>
@@ -1302,7 +1296,6 @@
                 <w:color w:val="000000" w:themeColor="text1"/>
                 <w:sz w:val="28"/>
                 <w:szCs w:val="28"/>
-                <w:lang w:val="en-US"/>
               </w:rPr>
               <w:t xml:space="preserve"> </w:t>
             </w:r>
@@ -1327,14 +1320,23 @@
                 <w:color w:val="000000" w:themeColor="text1"/>
                 <w:sz w:val="28"/>
                 <w:szCs w:val="28"/>
-                <w:lang w:val="en-US"/>
               </w:rPr>
               <w:t xml:space="preserve"> /</w:t>
             </w:r>
           </w:p>
           <w:p>
             <w:pPr>
-              <w:jc w:val="center"/>
+              <w:rPr>
+                <w:rFonts w:ascii="Times New Roman" w:hAnsi="Times New Roman" w:cs="Times New Roman"/>
+                <w:b/>
+                <w:bCs/>
+                <w:iCs/>
+                <w:color w:val="000000" w:themeColor="text1"/>
+                <w:sz w:val="28"/>
+                <w:szCs w:val="28"/>
+              </w:rPr>
+            </w:pPr>
+            <w:r>
               <w:rPr>
                 <w:rFonts w:ascii="Times New Roman" w:hAnsi="Times New Roman" w:cs="Times New Roman"/>
                 <w:b/>
@@ -1345,7 +1347,20 @@
                 <w:szCs w:val="28"/>
                 <w:lang w:val="en-US"/>
               </w:rPr>
-            </w:pPr>
+              <w:t>Vladislav</w:t>
+            </w:r>
+            <w:r>
+              <w:rPr>
+                <w:rFonts w:ascii="Times New Roman" w:hAnsi="Times New Roman" w:cs="Times New Roman"/>
+                <w:b/>
+                <w:bCs/>
+                <w:iCs/>
+                <w:color w:val="000000" w:themeColor="text1"/>
+                <w:sz w:val="28"/>
+                <w:szCs w:val="28"/>
+              </w:rPr>
+              <w:t xml:space="preserve"> </w:t>
+            </w:r>
             <w:r>
               <w:rPr>
                 <w:rFonts w:ascii="Times New Roman" w:hAnsi="Times New Roman" w:cs="Times New Roman"/>
@@ -1357,36 +1372,8 @@
                 <w:szCs w:val="28"/>
                 <w:lang w:val="en-US"/>
               </w:rPr>
-              <w:t>Vladislav</w:t>
-            </w:r>
-            <w:r>
-              <w:rPr>
-                <w:rFonts w:ascii="Times New Roman" w:hAnsi="Times New Roman" w:cs="Times New Roman"/>
-                <w:b/>
-                <w:bCs/>
-                <w:iCs/>
-                <w:color w:val="000000" w:themeColor="text1"/>
-                <w:sz w:val="28"/>
-                <w:szCs w:val="28"/>
-                <w:lang w:val="en-US"/>
-              </w:rPr>
-              <w:t xml:space="preserve"> </w:t>
-            </w:r>
-            <w:proofErr w:type="spellStart"/>
-            <w:r>
-              <w:rPr>
-                <w:rFonts w:ascii="Times New Roman" w:hAnsi="Times New Roman" w:cs="Times New Roman"/>
-                <w:b/>
-                <w:bCs/>
-                <w:iCs/>
-                <w:color w:val="000000" w:themeColor="text1"/>
-                <w:sz w:val="28"/>
-                <w:szCs w:val="28"/>
-                <w:lang w:val="en-US"/>
-              </w:rPr>
               <w:t>Deryabkin</w:t>
             </w:r>
-            <w:proofErr w:type="spellEnd"/>
           </w:p>
         </w:tc>
         <w:tc>
@@ -1405,7 +1392,6 @@
                 <w:b/>
                 <w:sz w:val="28"/>
                 <w:szCs w:val="28"/>
-                <w:lang w:val="en-US"/>
               </w:rPr>
             </w:pPr>
           </w:p>
@@ -1681,11 +1667,9 @@
               <w:right w:val="single" w:sz="4" w:space="0" w:color="000000"/>
             </w:tcBorders>
             <w:shd w:val="clear" w:color="auto" w:fill="D9D9D9"/>
-            <w:vAlign w:val="center"/>
           </w:tcPr>
           <w:p>
             <w:pPr>
-              <w:jc w:val="center"/>
               <w:rPr>
                 <w:rFonts w:ascii="Times New Roman" w:hAnsi="Times New Roman" w:cs="Times New Roman"/>
                 <w:b/>
@@ -1725,7 +1709,6 @@
           </w:p>
           <w:p>
             <w:pPr>
-              <w:jc w:val="center"/>
               <w:rPr>
                 <w:rFonts w:ascii="Times New Roman" w:eastAsia="Times New Roman" w:hAnsi="Times New Roman" w:cs="Times New Roman"/>
                 <w:b/>
@@ -3614,28 +3597,28 @@
 </file>
 
 <file path=customXml/item1.xml><?xml version="1.0" encoding="utf-8"?>
-<b:Sources xmlns:b="http://schemas.openxmlformats.org/officeDocument/2006/bibliography" xmlns="http://schemas.openxmlformats.org/officeDocument/2006/bibliography" SelectedStyle="\APASixthEditionOfficeOnline.xsl" StyleName="APA" Version="6"/>
-</file>
-
-<file path=customXml/item2.xml><?xml version="1.0" encoding="utf-8"?>
 <go:gDocsCustomXmlDataStorage xmlns:go="http://customooxmlschemas.google.com/" xmlns:r="http://schemas.openxmlformats.org/officeDocument/2006/relationships" uri="GoogleDocsCustomDataVersion2">
   <go:docsCustomData xmlns:go="http://customooxmlschemas.google.com/" roundtripDataSignature="AMtx7mjovfWsZBphgSKgB4qQHqp+AOc4Zw==">CgMxLjAyCGguZ2pkZ3hzOAByITFjdnd2Uk9Pb1dzTHBZUU1STUw5ckNfeU5sVmc3enQybQ==</go:docsCustomData>
 </go:gDocsCustomXmlDataStorage>
 </file>
 
-<file path=customXml/itemProps1.xml><?xml version="1.0" encoding="utf-8"?>
-<ds:datastoreItem xmlns:ds="http://schemas.openxmlformats.org/officeDocument/2006/customXml" ds:itemID="{92859ACF-D0F4-4F2E-81FB-33DB64B85EAF}">
-  <ds:schemaRefs>
-    <ds:schemaRef ds:uri="http://schemas.openxmlformats.org/officeDocument/2006/bibliography"/>
-  </ds:schemaRefs>
-</ds:datastoreItem>
+<file path=customXml/item2.xml><?xml version="1.0" encoding="utf-8"?>
+<b:Sources xmlns:b="http://schemas.openxmlformats.org/officeDocument/2006/bibliography" xmlns="http://schemas.openxmlformats.org/officeDocument/2006/bibliography" SelectedStyle="\APASixthEditionOfficeOnline.xsl" StyleName="APA" Version="6"/>
 </file>
 
-<file path=customXml/itemProps2.xml><?xml version="1.0" encoding="utf-8"?>
+<file path=customXml/itemProps1.xml><?xml version="1.0" encoding="utf-8"?>
 <ds:datastoreItem xmlns:ds="http://schemas.openxmlformats.org/officeDocument/2006/customXml" ds:itemID="{11111111-1234-1234-1234-123412341234}">
   <ds:schemaRefs>
     <ds:schemaRef ds:uri="http://customooxmlschemas.google.com/"/>
     <ds:schemaRef ds:uri="http://schemas.openxmlformats.org/officeDocument/2006/relationships"/>
   </ds:schemaRefs>
 </ds:datastoreItem>
+</file>
+
+<file path=customXml/itemProps2.xml><?xml version="1.0" encoding="utf-8"?>
+<ds:datastoreItem xmlns:ds="http://schemas.openxmlformats.org/officeDocument/2006/customXml" ds:itemID="{92859ACF-D0F4-4F2E-81FB-33DB64B85EAF}">
+  <ds:schemaRefs>
+    <ds:schemaRef ds:uri="http://schemas.openxmlformats.org/officeDocument/2006/bibliography"/>
+  </ds:schemaRefs>
+</ds:datastoreItem>
 </file>
</xml_diff>